<commit_message>
Added project paper and fixed some user privilages
</commit_message>
<xml_diff>
--- a/חוברת פרויקט.docx
+++ b/חוברת פרויקט.docx
@@ -4110,9 +4110,11 @@
     <w:p>
       <w:pPr>
         <w:bidi/>
-        <w:rPr>
-          <w:sz w:val="36"/>
-          <w:szCs w:val="36"/>
+        <w:jc w:val="center"/>
+        <w:rPr>
+          <w:sz w:val="36"/>
+          <w:szCs w:val="36"/>
+          <w:rtl/>
         </w:rPr>
       </w:pPr>
     </w:p>
@@ -4277,6 +4279,7 @@
         <w:rPr>
           <w:sz w:val="36"/>
           <w:szCs w:val="36"/>
+          <w:rtl/>
         </w:rPr>
       </w:pPr>
     </w:p>
@@ -4285,113 +4288,20 @@
         <w:bidi/>
         <w:jc w:val="center"/>
         <w:rPr>
-          <w:rFonts w:hint="cs"/>
-          <w:sz w:val="36"/>
-          <w:szCs w:val="36"/>
-          <w:u w:val="single"/>
-          <w:rtl/>
-        </w:rPr>
-      </w:pPr>
-      <w:r>
-        <w:rPr>
-          <w:rFonts w:hint="cs"/>
-          <w:sz w:val="36"/>
-          <w:szCs w:val="36"/>
-          <w:u w:val="single"/>
-          <w:rtl/>
-        </w:rPr>
-        <w:t>פאנל מנהל</w:t>
-      </w:r>
-    </w:p>
-    <w:p>
-      <w:pPr>
-        <w:bidi/>
-        <w:jc w:val="center"/>
-        <w:rPr>
-          <w:sz w:val="36"/>
-          <w:szCs w:val="36"/>
-          <w:u w:val="single"/>
-          <w:rtl/>
-        </w:rPr>
-      </w:pPr>
-    </w:p>
-    <w:p>
-      <w:pPr>
-        <w:bidi/>
-        <w:jc w:val="center"/>
-        <w:rPr>
-          <w:sz w:val="36"/>
-          <w:szCs w:val="36"/>
-          <w:u w:val="single"/>
-        </w:rPr>
-      </w:pPr>
-    </w:p>
-    <w:p>
-      <w:pPr>
-        <w:bidi/>
-        <w:jc w:val="center"/>
-        <w:rPr>
-          <w:sz w:val="36"/>
-          <w:szCs w:val="36"/>
-          <w:u w:val="single"/>
-        </w:rPr>
-      </w:pPr>
-      <w:bookmarkStart w:id="0" w:name="_GoBack"/>
-      <w:bookmarkEnd w:id="0"/>
-    </w:p>
-    <w:p>
-      <w:pPr>
-        <w:bidi/>
-        <w:jc w:val="center"/>
-        <w:rPr>
-          <w:sz w:val="36"/>
-          <w:szCs w:val="36"/>
-          <w:u w:val="single"/>
-        </w:rPr>
-      </w:pPr>
-    </w:p>
-    <w:p>
-      <w:pPr>
-        <w:bidi/>
-        <w:jc w:val="center"/>
-        <w:rPr>
-          <w:sz w:val="36"/>
-          <w:szCs w:val="36"/>
-          <w:u w:val="single"/>
-        </w:rPr>
-      </w:pPr>
-    </w:p>
-    <w:p>
-      <w:pPr>
-        <w:bidi/>
-        <w:jc w:val="center"/>
-        <w:rPr>
-          <w:sz w:val="36"/>
-          <w:szCs w:val="36"/>
-          <w:u w:val="single"/>
-        </w:rPr>
-      </w:pPr>
-    </w:p>
-    <w:p>
-      <w:pPr>
-        <w:bidi/>
-        <w:jc w:val="center"/>
-        <w:rPr>
-          <w:sz w:val="36"/>
-          <w:szCs w:val="36"/>
-          <w:u w:val="single"/>
-          <w:rtl/>
-        </w:rPr>
-      </w:pPr>
-      <w:r>
-        <w:rPr>
-          <w:rFonts w:hint="cs"/>
-          <w:sz w:val="36"/>
-          <w:szCs w:val="36"/>
-          <w:u w:val="single"/>
-          <w:rtl/>
-        </w:rPr>
-        <w:lastRenderedPageBreak/>
+          <w:sz w:val="36"/>
+          <w:szCs w:val="36"/>
+          <w:u w:val="single"/>
+          <w:rtl/>
+        </w:rPr>
+      </w:pPr>
+      <w:r>
+        <w:rPr>
+          <w:rFonts w:hint="cs"/>
+          <w:sz w:val="36"/>
+          <w:szCs w:val="36"/>
+          <w:u w:val="single"/>
+          <w:rtl/>
+        </w:rPr>
         <w:t>צד לקוח</w:t>
       </w:r>
       <w:r>
@@ -4438,9 +4348,9 @@
           <w:noProof/>
         </w:rPr>
         <w:drawing>
-          <wp:inline distT="0" distB="0" distL="0" distR="0" wp14:anchorId="56B697A6" wp14:editId="73EAC4BC">
-            <wp:extent cx="5288174" cy="2648607"/>
-            <wp:effectExtent l="0" t="0" r="8255" b="0"/>
+          <wp:inline distT="0" distB="0" distL="0" distR="0">
+            <wp:extent cx="4658630" cy="2333297"/>
+            <wp:effectExtent l="0" t="0" r="8890" b="0"/>
             <wp:docPr id="10" name="Picture 10"/>
             <wp:cNvGraphicFramePr>
               <a:graphicFrameLocks xmlns:a="http://schemas.openxmlformats.org/drawingml/2006/main" noChangeAspect="1"/>
@@ -4453,7 +4363,13 @@
                     <pic:cNvPicPr/>
                   </pic:nvPicPr>
                   <pic:blipFill>
-                    <a:blip r:embed="rId17"/>
+                    <a:blip r:embed="rId17">
+                      <a:extLst>
+                        <a:ext uri="{28A0092B-C50C-407E-A947-70E740481C1C}">
+                          <a14:useLocalDpi xmlns:a14="http://schemas.microsoft.com/office/drawing/2010/main" val="0"/>
+                        </a:ext>
+                      </a:extLst>
+                    </a:blip>
                     <a:stretch>
                       <a:fillRect/>
                     </a:stretch>
@@ -4461,7 +4377,7 @@
                   <pic:spPr>
                     <a:xfrm>
                       <a:off x="0" y="0"/>
-                      <a:ext cx="5304296" cy="2656682"/>
+                      <a:ext cx="4658630" cy="2333297"/>
                     </a:xfrm>
                     <a:prstGeom prst="rect">
                       <a:avLst/>
@@ -4597,6 +4513,7 @@
           <w:sz w:val="36"/>
           <w:szCs w:val="36"/>
           <w:u w:val="single"/>
+          <w:rtl/>
         </w:rPr>
       </w:pPr>
       <w:r>
@@ -4638,6 +4555,197 @@
             </a:graphic>
           </wp:inline>
         </w:drawing>
+      </w:r>
+    </w:p>
+    <w:p>
+      <w:pPr>
+        <w:bidi/>
+        <w:jc w:val="center"/>
+        <w:rPr>
+          <w:sz w:val="36"/>
+          <w:szCs w:val="36"/>
+          <w:u w:val="single"/>
+          <w:rtl/>
+        </w:rPr>
+      </w:pPr>
+      <w:bookmarkStart w:id="0" w:name="_GoBack"/>
+      <w:bookmarkEnd w:id="0"/>
+      <w:r>
+        <w:rPr>
+          <w:rFonts w:hint="cs"/>
+          <w:sz w:val="36"/>
+          <w:szCs w:val="36"/>
+          <w:u w:val="single"/>
+          <w:rtl/>
+        </w:rPr>
+        <w:lastRenderedPageBreak/>
+        <w:t>פאנל מנהל</w:t>
+      </w:r>
+    </w:p>
+    <w:p>
+      <w:pPr>
+        <w:bidi/>
+        <w:jc w:val="center"/>
+        <w:rPr>
+          <w:sz w:val="36"/>
+          <w:szCs w:val="36"/>
+          <w:u w:val="single"/>
+          <w:rtl/>
+        </w:rPr>
+      </w:pPr>
+      <w:r>
+        <w:rPr>
+          <w:noProof/>
+        </w:rPr>
+        <w:drawing>
+          <wp:inline distT="0" distB="0" distL="0" distR="0" wp14:anchorId="0627ED1F" wp14:editId="77F27978">
+            <wp:extent cx="5943600" cy="5193030"/>
+            <wp:effectExtent l="0" t="0" r="0" b="7620"/>
+            <wp:docPr id="14" name="Picture 14"/>
+            <wp:cNvGraphicFramePr>
+              <a:graphicFrameLocks xmlns:a="http://schemas.openxmlformats.org/drawingml/2006/main" noChangeAspect="1"/>
+            </wp:cNvGraphicFramePr>
+            <a:graphic xmlns:a="http://schemas.openxmlformats.org/drawingml/2006/main">
+              <a:graphicData uri="http://schemas.openxmlformats.org/drawingml/2006/picture">
+                <pic:pic xmlns:pic="http://schemas.openxmlformats.org/drawingml/2006/picture">
+                  <pic:nvPicPr>
+                    <pic:cNvPr id="1" name=""/>
+                    <pic:cNvPicPr/>
+                  </pic:nvPicPr>
+                  <pic:blipFill>
+                    <a:blip r:embed="rId20"/>
+                    <a:stretch>
+                      <a:fillRect/>
+                    </a:stretch>
+                  </pic:blipFill>
+                  <pic:spPr>
+                    <a:xfrm>
+                      <a:off x="0" y="0"/>
+                      <a:ext cx="5943600" cy="5193030"/>
+                    </a:xfrm>
+                    <a:prstGeom prst="rect">
+                      <a:avLst/>
+                    </a:prstGeom>
+                  </pic:spPr>
+                </pic:pic>
+              </a:graphicData>
+            </a:graphic>
+          </wp:inline>
+        </w:drawing>
+      </w:r>
+    </w:p>
+    <w:p>
+      <w:pPr>
+        <w:bidi/>
+        <w:jc w:val="center"/>
+        <w:rPr>
+          <w:sz w:val="36"/>
+          <w:szCs w:val="36"/>
+          <w:u w:val="single"/>
+          <w:rtl/>
+        </w:rPr>
+      </w:pPr>
+      <w:r>
+        <w:rPr>
+          <w:noProof/>
+        </w:rPr>
+        <w:lastRenderedPageBreak/>
+        <w:drawing>
+          <wp:inline distT="0" distB="0" distL="0" distR="0" wp14:anchorId="04E07702" wp14:editId="1644F4D2">
+            <wp:extent cx="3588862" cy="6700345"/>
+            <wp:effectExtent l="0" t="0" r="0" b="5715"/>
+            <wp:docPr id="15" name="Picture 15"/>
+            <wp:cNvGraphicFramePr>
+              <a:graphicFrameLocks xmlns:a="http://schemas.openxmlformats.org/drawingml/2006/main" noChangeAspect="1"/>
+            </wp:cNvGraphicFramePr>
+            <a:graphic xmlns:a="http://schemas.openxmlformats.org/drawingml/2006/main">
+              <a:graphicData uri="http://schemas.openxmlformats.org/drawingml/2006/picture">
+                <pic:pic xmlns:pic="http://schemas.openxmlformats.org/drawingml/2006/picture">
+                  <pic:nvPicPr>
+                    <pic:cNvPr id="1" name=""/>
+                    <pic:cNvPicPr/>
+                  </pic:nvPicPr>
+                  <pic:blipFill>
+                    <a:blip r:embed="rId21"/>
+                    <a:stretch>
+                      <a:fillRect/>
+                    </a:stretch>
+                  </pic:blipFill>
+                  <pic:spPr>
+                    <a:xfrm>
+                      <a:off x="0" y="0"/>
+                      <a:ext cx="3594333" cy="6710559"/>
+                    </a:xfrm>
+                    <a:prstGeom prst="rect">
+                      <a:avLst/>
+                    </a:prstGeom>
+                  </pic:spPr>
+                </pic:pic>
+              </a:graphicData>
+            </a:graphic>
+          </wp:inline>
+        </w:drawing>
+      </w:r>
+    </w:p>
+    <w:p>
+      <w:pPr>
+        <w:bidi/>
+        <w:rPr>
+          <w:sz w:val="36"/>
+          <w:szCs w:val="36"/>
+          <w:rtl/>
+        </w:rPr>
+      </w:pPr>
+    </w:p>
+    <w:p>
+      <w:pPr>
+        <w:bidi/>
+        <w:rPr>
+          <w:rFonts w:hint="cs"/>
+          <w:sz w:val="36"/>
+          <w:szCs w:val="36"/>
+          <w:rtl/>
+        </w:rPr>
+      </w:pPr>
+      <w:r>
+        <w:rPr>
+          <w:rFonts w:hint="cs"/>
+          <w:sz w:val="36"/>
+          <w:szCs w:val="36"/>
+          <w:rtl/>
+        </w:rPr>
+        <w:t>ניתן למצוא את השאר הקוד לאתר בעמוד ה</w:t>
+      </w:r>
+      <w:r>
+        <w:rPr>
+          <w:sz w:val="36"/>
+          <w:szCs w:val="36"/>
+        </w:rPr>
+        <w:t xml:space="preserve">github </w:t>
+      </w:r>
+      <w:r>
+        <w:rPr>
+          <w:rFonts w:hint="cs"/>
+          <w:sz w:val="36"/>
+          <w:szCs w:val="36"/>
+          <w:rtl/>
+        </w:rPr>
+        <w:t xml:space="preserve"> שלי או בקישור :</w:t>
+      </w:r>
+      <w:r>
+        <w:rPr>
+          <w:sz w:val="36"/>
+          <w:szCs w:val="36"/>
+          <w:rtl/>
+        </w:rPr>
+        <w:br/>
+      </w:r>
+      <w:r>
+        <w:rPr>
+          <w:sz w:val="36"/>
+          <w:szCs w:val="36"/>
+        </w:rPr>
+        <w:t>https://github.com/ron-popov/DbapyGames</w:t>
       </w:r>
     </w:p>
     <w:sectPr>
@@ -5455,7 +5563,7 @@
 </file>
 
 <file path=customXml/itemProps1.xml><?xml version="1.0" encoding="utf-8"?>
-<ds:datastoreItem xmlns:ds="http://schemas.openxmlformats.org/officeDocument/2006/customXml" ds:itemID="{DC6E9065-05A1-42C0-B527-0B066189853F}">
+<ds:datastoreItem xmlns:ds="http://schemas.openxmlformats.org/officeDocument/2006/customXml" ds:itemID="{96BB2C50-DAD9-4066-9847-CECB041430C1}">
   <ds:schemaRefs>
     <ds:schemaRef ds:uri="http://schemas.openxmlformats.org/officeDocument/2006/bibliography"/>
   </ds:schemaRefs>

</xml_diff>